<commit_message>
started to revise EMS code
</commit_message>
<xml_diff>
--- a/Diversity and Distributions/WHIPPO final figs.docx
+++ b/Diversity and Distributions/WHIPPO final figs.docx
@@ -1,6 +1,6 @@
 
 <file path=word/document.xml><?xml version="1.0" encoding="utf-8"?>
-<w:document xmlns:wpc="http://schemas.microsoft.com/office/word/2010/wordprocessingCanvas" xmlns:mc="http://schemas.openxmlformats.org/markup-compatibility/2006" xmlns:o="urn:schemas-microsoft-com:office:office" xmlns:r="http://schemas.openxmlformats.org/officeDocument/2006/relationships" xmlns:m="http://schemas.openxmlformats.org/officeDocument/2006/math" xmlns:v="urn:schemas-microsoft-com:vml" xmlns:wp14="http://schemas.microsoft.com/office/word/2010/wordprocessingDrawing" xmlns:wp="http://schemas.openxmlformats.org/drawingml/2006/wordprocessingDrawing" xmlns:w10="urn:schemas-microsoft-com:office:word" xmlns:w="http://schemas.openxmlformats.org/wordprocessingml/2006/main" xmlns:w14="http://schemas.microsoft.com/office/word/2010/wordml" xmlns:wpg="http://schemas.microsoft.com/office/word/2010/wordprocessingGroup" xmlns:wpi="http://schemas.microsoft.com/office/word/2010/wordprocessingInk" xmlns:wne="http://schemas.microsoft.com/office/word/2006/wordml" xmlns:wps="http://schemas.microsoft.com/office/word/2010/wordprocessingShape" mc:Ignorable="w14 wp14">
+<w:document xmlns:wpc="http://schemas.microsoft.com/office/word/2010/wordprocessingCanvas" xmlns:mo="http://schemas.microsoft.com/office/mac/office/2008/main" xmlns:mc="http://schemas.openxmlformats.org/markup-compatibility/2006" xmlns:mv="urn:schemas-microsoft-com:mac:vml" xmlns:o="urn:schemas-microsoft-com:office:office" xmlns:r="http://schemas.openxmlformats.org/officeDocument/2006/relationships" xmlns:m="http://schemas.openxmlformats.org/officeDocument/2006/math" xmlns:v="urn:schemas-microsoft-com:vml" xmlns:wp14="http://schemas.microsoft.com/office/word/2010/wordprocessingDrawing" xmlns:wp="http://schemas.openxmlformats.org/drawingml/2006/wordprocessingDrawing" xmlns:w10="urn:schemas-microsoft-com:office:word" xmlns:w="http://schemas.openxmlformats.org/wordprocessingml/2006/main" xmlns:w14="http://schemas.microsoft.com/office/word/2010/wordml" xmlns:wpg="http://schemas.microsoft.com/office/word/2010/wordprocessingGroup" xmlns:wpi="http://schemas.microsoft.com/office/word/2010/wordprocessingInk" xmlns:wne="http://schemas.microsoft.com/office/word/2006/wordml" xmlns:wps="http://schemas.microsoft.com/office/word/2010/wordprocessingShape" mc:Ignorable="w14 wp14">
   <w:body>
     <w:p>
       <w:pPr>
@@ -57,20 +57,9 @@
           <w:szCs w:val="24"/>
           <w:lang w:val="en-US"/>
         </w:rPr>
-        <w:t>B.C</w:t>
+        <w:t>B.C.</w:t>
       </w:r>
       <w:proofErr w:type="gramEnd"/>
-      <w:r>
-        <w:rPr>
-          <w:rFonts w:ascii="Garamond" w:eastAsia="Times New Roman" w:hAnsi="Garamond" w:cs="Times New Roman"/>
-          <w:bCs/>
-          <w:color w:val="000000"/>
-          <w:sz w:val="24"/>
-          <w:szCs w:val="24"/>
-          <w:lang w:val="en-US"/>
-        </w:rPr>
-        <w:t>.</w:t>
-      </w:r>
       <w:r>
         <w:rPr>
           <w:rFonts w:ascii="Garamond" w:eastAsia="Times New Roman" w:hAnsi="Garamond" w:cs="Times New Roman"/>
@@ -4922,7 +4911,6 @@
           <w:lang w:val="en-US"/>
         </w:rPr>
       </w:pPr>
-      <w:proofErr w:type="gramStart"/>
       <w:r>
         <w:rPr>
           <w:rFonts w:ascii="Garamond" w:eastAsia="Times New Roman" w:hAnsi="Garamond" w:cs="Times New Roman"/>
@@ -4964,18 +4952,7 @@
           <w:szCs w:val="24"/>
           <w:lang w:val="en-US"/>
         </w:rPr>
-        <w:t>Coefficients from best models (mod) from linear regression analyses testing for variation in abiotic and biotic meadow properties (Appendix 1) with sampling date and position in the watershed (Table 1).</w:t>
-      </w:r>
-      <w:proofErr w:type="gramEnd"/>
-      <w:r>
-        <w:rPr>
-          <w:rFonts w:ascii="Garamond" w:eastAsia="Times New Roman" w:hAnsi="Garamond" w:cs="Times New Roman"/>
-          <w:color w:val="000000"/>
-          <w:sz w:val="24"/>
-          <w:szCs w:val="24"/>
-          <w:lang w:val="en-US"/>
-        </w:rPr>
-        <w:t xml:space="preserve"> </w:t>
+        <w:t xml:space="preserve">Coefficients from best models (mod) from linear regression analyses testing for variation in abiotic and biotic meadow properties (Appendix 1) with sampling date and position in the watershed (Table 1). </w:t>
       </w:r>
       <w:proofErr w:type="gramStart"/>
       <w:r>
@@ -7436,30 +7413,9 @@
           <w:szCs w:val="24"/>
           <w:lang w:val="en-US"/>
         </w:rPr>
-        <w:t xml:space="preserve"> Modeled effects of time (t) and position within the watershed (P) on plot-scale diversity estimates of invertebrate assemblages. </w:t>
-      </w:r>
-      <w:proofErr w:type="gramStart"/>
-      <w:r>
-        <w:rPr>
-          <w:rFonts w:ascii="Garamond" w:hAnsi="Garamond"/>
-          <w:sz w:val="24"/>
-          <w:szCs w:val="24"/>
-          <w:lang w:val="en-US"/>
-        </w:rPr>
-        <w:t>Model comparisons for mixed effects models with meadow as a random effect.</w:t>
-      </w:r>
-      <w:proofErr w:type="gramEnd"/>
-      <w:r>
-        <w:rPr>
-          <w:rFonts w:ascii="Garamond" w:hAnsi="Garamond"/>
-          <w:sz w:val="24"/>
-          <w:szCs w:val="24"/>
-          <w:lang w:val="en-US"/>
-        </w:rPr>
-        <w:t xml:space="preserve"> </w:t>
+        <w:t xml:space="preserve"> Modeled effects of time (t) and position within the watershed (P) on plot-scale diversity estimates of invertebrate assemblages. Model comparisons for mixed effects models with meadow as a random effect. </w:t>
       </w:r>
       <w:proofErr w:type="spellStart"/>
-      <w:proofErr w:type="gramStart"/>
       <w:r>
         <w:rPr>
           <w:rFonts w:ascii="Garamond" w:hAnsi="Garamond"/>
@@ -7517,17 +7473,7 @@
           <w:szCs w:val="24"/>
           <w:lang w:val="en-US"/>
         </w:rPr>
-        <w:t>likelihood ratio tests (P-values) that compare the model in one row with model Basic 1 (first row).</w:t>
-      </w:r>
-      <w:proofErr w:type="gramEnd"/>
-      <w:r>
-        <w:rPr>
-          <w:rFonts w:ascii="Garamond" w:hAnsi="Garamond" w:cs="Helvetica"/>
-          <w:sz w:val="24"/>
-          <w:szCs w:val="24"/>
-          <w:lang w:val="en-US"/>
-        </w:rPr>
-        <w:t xml:space="preserve"> The best model has the lowest </w:t>
+        <w:t xml:space="preserve">likelihood ratio tests (P-values) that compare the model in one row with model Basic 1 (first row). The best model has the lowest </w:t>
       </w:r>
       <w:proofErr w:type="spellStart"/>
       <w:r>
@@ -7590,7 +7536,7 @@
         <w:gridCol w:w="723"/>
         <w:gridCol w:w="416"/>
         <w:gridCol w:w="1013"/>
-        <w:gridCol w:w="778"/>
+        <w:gridCol w:w="786"/>
         <w:gridCol w:w="713"/>
       </w:tblGrid>
       <w:tr>
@@ -11139,7 +11085,6 @@
           <w:lang w:val="en-US"/>
         </w:rPr>
       </w:pPr>
-      <w:proofErr w:type="gramStart"/>
       <w:r>
         <w:rPr>
           <w:rFonts w:ascii="Garamond" w:eastAsia="Times New Roman" w:hAnsi="Garamond" w:cs="Times New Roman"/>
@@ -11261,18 +11206,7 @@
           <w:szCs w:val="24"/>
           <w:lang w:val="en-US"/>
         </w:rPr>
-        <w:t xml:space="preserve"> abundance and diversity.</w:t>
-      </w:r>
-      <w:proofErr w:type="gramEnd"/>
-      <w:r>
-        <w:rPr>
-          <w:rFonts w:ascii="Garamond" w:eastAsia="Times New Roman" w:hAnsi="Garamond" w:cs="Times New Roman"/>
-          <w:color w:val="000000"/>
-          <w:sz w:val="24"/>
-          <w:szCs w:val="24"/>
-          <w:lang w:val="en-US"/>
-        </w:rPr>
-        <w:t xml:space="preserve"> </w:t>
+        <w:t xml:space="preserve"> abundance and diversity. </w:t>
       </w:r>
       <w:r>
         <w:rPr>
@@ -13190,27 +13124,8 @@
           <w:szCs w:val="24"/>
           <w:lang w:val="en-US"/>
         </w:rPr>
-        <w:t xml:space="preserve">Modeled effects of time (t) and position within the watershed (P) on plot-scale diversity estimates of </w:t>
+        <w:t xml:space="preserve">Modeled effects of time (t) and position within the watershed (P) on plot-scale diversity estimates of the subset of grazers in invertebrate assemblages. </w:t>
       </w:r>
-      <w:r>
-        <w:rPr>
-          <w:rFonts w:ascii="Garamond" w:hAnsi="Garamond"/>
-          <w:sz w:val="24"/>
-          <w:szCs w:val="24"/>
-          <w:lang w:val="en-US"/>
-        </w:rPr>
-        <w:t xml:space="preserve">the subset of grazers in </w:t>
-      </w:r>
-      <w:r>
-        <w:rPr>
-          <w:rFonts w:ascii="Garamond" w:hAnsi="Garamond"/>
-          <w:sz w:val="24"/>
-          <w:szCs w:val="24"/>
-          <w:lang w:val="en-US"/>
-        </w:rPr>
-        <w:t xml:space="preserve">invertebrate assemblages. </w:t>
-      </w:r>
-      <w:proofErr w:type="gramStart"/>
       <w:r>
         <w:rPr>
           <w:rFonts w:ascii="Garamond" w:hAnsi="Garamond"/>
@@ -13236,20 +13151,9 @@
           <w:szCs w:val="24"/>
           <w:lang w:val="en-US"/>
         </w:rPr>
-        <w:t>with meadow as a random effect.</w:t>
-      </w:r>
-      <w:proofErr w:type="gramEnd"/>
-      <w:r>
-        <w:rPr>
-          <w:rFonts w:ascii="Garamond" w:hAnsi="Garamond"/>
-          <w:sz w:val="24"/>
-          <w:szCs w:val="24"/>
-          <w:lang w:val="en-US"/>
-        </w:rPr>
-        <w:t xml:space="preserve"> </w:t>
+        <w:t xml:space="preserve">with meadow as a random effect. </w:t>
       </w:r>
       <w:proofErr w:type="spellStart"/>
-      <w:proofErr w:type="gramStart"/>
       <w:r>
         <w:rPr>
           <w:rFonts w:ascii="Times" w:hAnsi="Times"/>
@@ -13307,15 +13211,7 @@
           <w:rFonts w:ascii="Times" w:hAnsi="Times" w:cs="Helvetica"/>
           <w:lang w:val="en-US"/>
         </w:rPr>
-        <w:t xml:space="preserve"> that compare the model in one row with model Basic 1 (first row).</w:t>
-      </w:r>
-      <w:proofErr w:type="gramEnd"/>
-      <w:r>
-        <w:rPr>
-          <w:rFonts w:ascii="Times" w:hAnsi="Times" w:cs="Helvetica"/>
-          <w:lang w:val="en-US"/>
-        </w:rPr>
-        <w:t xml:space="preserve"> </w:t>
+        <w:t xml:space="preserve"> that compare the model in one row with model Basic 1 (first row). </w:t>
       </w:r>
       <w:r>
         <w:rPr>
@@ -13375,7 +13271,7 @@
         <w:gridCol w:w="723"/>
         <w:gridCol w:w="416"/>
         <w:gridCol w:w="1028"/>
-        <w:gridCol w:w="778"/>
+        <w:gridCol w:w="786"/>
         <w:gridCol w:w="600"/>
       </w:tblGrid>
       <w:tr>
@@ -17060,6 +16956,30 @@
     </w:p>
     <w:p>
       <w:pPr>
+        <w:spacing w:after="0" w:line="240" w:lineRule="auto"/>
+        <w:rPr>
+          <w:rFonts w:ascii="Garamond" w:eastAsia="Times New Roman" w:hAnsi="Garamond" w:cs="Times New Roman"/>
+          <w:b/>
+          <w:color w:val="000000"/>
+          <w:sz w:val="24"/>
+          <w:szCs w:val="24"/>
+          <w:lang w:val="en-US"/>
+        </w:rPr>
+      </w:pPr>
+      <w:r>
+        <w:rPr>
+          <w:rFonts w:ascii="Garamond" w:eastAsia="Times New Roman" w:hAnsi="Garamond" w:cs="Times New Roman"/>
+          <w:b/>
+          <w:color w:val="000000"/>
+          <w:sz w:val="24"/>
+          <w:szCs w:val="24"/>
+          <w:lang w:val="en-US"/>
+        </w:rPr>
+        <w:br w:type="page"/>
+      </w:r>
+    </w:p>
+    <w:p>
+      <w:pPr>
         <w:spacing w:after="0" w:line="480" w:lineRule="auto"/>
         <w:rPr>
           <w:rFonts w:ascii="Garamond" w:eastAsia="Times New Roman" w:hAnsi="Garamond" w:cs="Times New Roman"/>
@@ -17070,7 +16990,6 @@
           <w:lang w:val="en-US"/>
         </w:rPr>
       </w:pPr>
-      <w:proofErr w:type="gramStart"/>
       <w:r>
         <w:rPr>
           <w:rFonts w:ascii="Garamond" w:eastAsia="Times New Roman" w:hAnsi="Garamond" w:cs="Times New Roman"/>
@@ -17080,6 +16999,7 @@
           <w:szCs w:val="24"/>
           <w:lang w:val="en-US"/>
         </w:rPr>
+        <w:lastRenderedPageBreak/>
         <w:t xml:space="preserve">Table </w:t>
       </w:r>
       <w:r>
@@ -17222,18 +17142,7 @@
           <w:szCs w:val="24"/>
           <w:lang w:val="en-US"/>
         </w:rPr>
-        <w:t>.</w:t>
-      </w:r>
-      <w:proofErr w:type="gramEnd"/>
-      <w:r>
-        <w:rPr>
-          <w:rFonts w:ascii="Garamond" w:eastAsia="Times New Roman" w:hAnsi="Garamond" w:cs="Times New Roman"/>
-          <w:color w:val="000000"/>
-          <w:sz w:val="24"/>
-          <w:szCs w:val="24"/>
-          <w:lang w:val="en-US"/>
-        </w:rPr>
-        <w:t xml:space="preserve"> </w:t>
+        <w:t xml:space="preserve">. </w:t>
       </w:r>
       <w:r>
         <w:rPr>
@@ -17318,14 +17227,14 @@
         <w:tblLook w:val="04A0" w:firstRow="1" w:lastRow="0" w:firstColumn="1" w:lastColumn="0" w:noHBand="0" w:noVBand="1"/>
       </w:tblPr>
       <w:tblGrid>
-        <w:gridCol w:w="1904"/>
+        <w:gridCol w:w="1906"/>
         <w:gridCol w:w="741"/>
-        <w:gridCol w:w="1183"/>
-        <w:gridCol w:w="939"/>
-        <w:gridCol w:w="1284"/>
+        <w:gridCol w:w="1192"/>
+        <w:gridCol w:w="979"/>
+        <w:gridCol w:w="1154"/>
         <w:gridCol w:w="1311"/>
-        <w:gridCol w:w="1318"/>
-        <w:gridCol w:w="936"/>
+        <w:gridCol w:w="1358"/>
+        <w:gridCol w:w="975"/>
       </w:tblGrid>
       <w:tr>
         <w:tc>
@@ -18160,7 +18069,29 @@
                 <w:szCs w:val="24"/>
                 <w:lang w:val="en-US"/>
               </w:rPr>
-              <w:t>0.00 [-0.07, 0.05]</w:t>
+              <w:t xml:space="preserve">0.00 </w:t>
+            </w:r>
+          </w:p>
+          <w:p>
+            <w:pPr>
+              <w:pStyle w:val="NoSpacing"/>
+              <w:rPr>
+                <w:rFonts w:ascii="Garamond" w:hAnsi="Garamond"/>
+                <w:sz w:val="24"/>
+                <w:szCs w:val="24"/>
+                <w:lang w:val="en-US"/>
+              </w:rPr>
+            </w:pPr>
+            <w:bookmarkStart w:id="0" w:name="_GoBack"/>
+            <w:bookmarkEnd w:id="0"/>
+            <w:r>
+              <w:rPr>
+                <w:rFonts w:ascii="Garamond" w:hAnsi="Garamond"/>
+                <w:sz w:val="24"/>
+                <w:szCs w:val="24"/>
+                <w:lang w:val="en-US"/>
+              </w:rPr>
+              <w:t>[-0.07, 0.05]</w:t>
             </w:r>
           </w:p>
         </w:tc>
@@ -19243,6 +19174,30 @@
           <w:lang w:val="en-US"/>
         </w:rPr>
       </w:pPr>
+    </w:p>
+    <w:p>
+      <w:pPr>
+        <w:spacing w:after="0" w:line="240" w:lineRule="auto"/>
+        <w:rPr>
+          <w:rFonts w:ascii="Garamond" w:eastAsia="Times New Roman" w:hAnsi="Garamond" w:cs="Times New Roman"/>
+          <w:b/>
+          <w:color w:val="000000"/>
+          <w:sz w:val="24"/>
+          <w:szCs w:val="24"/>
+          <w:lang w:val="en-US"/>
+        </w:rPr>
+      </w:pPr>
+      <w:r>
+        <w:rPr>
+          <w:rFonts w:ascii="Garamond" w:eastAsia="Times New Roman" w:hAnsi="Garamond" w:cs="Times New Roman"/>
+          <w:b/>
+          <w:color w:val="000000"/>
+          <w:sz w:val="24"/>
+          <w:szCs w:val="24"/>
+          <w:lang w:val="en-US"/>
+        </w:rPr>
+        <w:br w:type="page"/>
+      </w:r>
     </w:p>
     <w:p>
       <w:pPr>
@@ -19265,6 +19220,7 @@
           <w:szCs w:val="24"/>
           <w:lang w:val="en-US"/>
         </w:rPr>
+        <w:lastRenderedPageBreak/>
         <w:t xml:space="preserve">Table </w:t>
       </w:r>
       <w:r>
@@ -21821,27 +21777,31 @@
     <w:p>
       <w:pPr>
         <w:rPr>
+          <w:b/>
+        </w:rPr>
+      </w:pPr>
+    </w:p>
+    <w:p>
+      <w:pPr>
+        <w:spacing w:after="0" w:line="240" w:lineRule="auto"/>
+        <w:rPr>
           <w:rFonts w:ascii="Garamond" w:hAnsi="Garamond"/>
           <w:b/>
+          <w:color w:val="000000"/>
           <w:sz w:val="24"/>
+          <w:szCs w:val="24"/>
         </w:rPr>
       </w:pPr>
       <w:r>
         <w:rPr>
           <w:rFonts w:ascii="Garamond" w:hAnsi="Garamond"/>
           <w:b/>
+          <w:color w:val="000000"/>
           <w:sz w:val="24"/>
+          <w:szCs w:val="24"/>
         </w:rPr>
-        <w:lastRenderedPageBreak/>
-        <w:t>Figures</w:t>
+        <w:br w:type="page"/>
       </w:r>
-    </w:p>
-    <w:p>
-      <w:pPr>
-        <w:rPr>
-          <w:b/>
-        </w:rPr>
-      </w:pPr>
     </w:p>
     <w:p>
       <w:pPr>
@@ -21861,6 +21821,7 @@
           <w:sz w:val="24"/>
           <w:szCs w:val="24"/>
         </w:rPr>
+        <w:lastRenderedPageBreak/>
         <w:t>Figure 1</w:t>
       </w:r>
       <w:r>
@@ -22503,14 +22464,14 @@
       <w:pPr>
         <w:spacing w:after="0" w:line="240" w:lineRule="auto"/>
         <w:rPr>
-          <w:ins w:id="0" w:author="Mary O'Connor" w:date="2015-10-04T08:42:00Z"/>
+          <w:ins w:id="1" w:author="Mary O'Connor" w:date="2015-10-04T08:42:00Z"/>
           <w:rFonts w:ascii="Garamond" w:hAnsi="Garamond"/>
           <w:b/>
           <w:color w:val="000000"/>
           <w:sz w:val="24"/>
         </w:rPr>
       </w:pPr>
-      <w:ins w:id="1" w:author="Mary O'Connor" w:date="2015-10-04T08:42:00Z">
+      <w:ins w:id="2" w:author="Mary O'Connor" w:date="2015-10-04T08:42:00Z">
         <w:r>
           <w:rPr>
             <w:rFonts w:ascii="Garamond" w:hAnsi="Garamond"/>
@@ -22603,17 +22564,7 @@
           <w:color w:val="000000"/>
           <w:sz w:val="24"/>
         </w:rPr>
-        <w:t>meadow at one time (n = 16 samples pe</w:t>
-      </w:r>
-      <w:bookmarkStart w:id="2" w:name="_GoBack"/>
-      <w:bookmarkEnd w:id="2"/>
-      <w:r>
-        <w:rPr>
-          <w:rFonts w:ascii="Garamond" w:hAnsi="Garamond"/>
-          <w:color w:val="000000"/>
-          <w:sz w:val="24"/>
-        </w:rPr>
-        <w:t>r meadow)</w:t>
+        <w:t>meadow at one time (n = 16 samples per meadow)</w:t>
       </w:r>
       <w:r>
         <w:rPr>
@@ -22762,7 +22713,7 @@
 </file>
 
 <file path=word/endnotes.xml><?xml version="1.0" encoding="utf-8"?>
-<w:endnotes xmlns:wpc="http://schemas.microsoft.com/office/word/2010/wordprocessingCanvas" xmlns:mc="http://schemas.openxmlformats.org/markup-compatibility/2006" xmlns:o="urn:schemas-microsoft-com:office:office" xmlns:r="http://schemas.openxmlformats.org/officeDocument/2006/relationships" xmlns:m="http://schemas.openxmlformats.org/officeDocument/2006/math" xmlns:v="urn:schemas-microsoft-com:vml" xmlns:wp14="http://schemas.microsoft.com/office/word/2010/wordprocessingDrawing" xmlns:wp="http://schemas.openxmlformats.org/drawingml/2006/wordprocessingDrawing" xmlns:w10="urn:schemas-microsoft-com:office:word" xmlns:w="http://schemas.openxmlformats.org/wordprocessingml/2006/main" xmlns:w14="http://schemas.microsoft.com/office/word/2010/wordml" xmlns:wpg="http://schemas.microsoft.com/office/word/2010/wordprocessingGroup" xmlns:wpi="http://schemas.microsoft.com/office/word/2010/wordprocessingInk" xmlns:wne="http://schemas.microsoft.com/office/word/2006/wordml" xmlns:wps="http://schemas.microsoft.com/office/word/2010/wordprocessingShape" mc:Ignorable="w14 wp14">
+<w:endnotes xmlns:wpc="http://schemas.microsoft.com/office/word/2010/wordprocessingCanvas" xmlns:mo="http://schemas.microsoft.com/office/mac/office/2008/main" xmlns:mc="http://schemas.openxmlformats.org/markup-compatibility/2006" xmlns:mv="urn:schemas-microsoft-com:mac:vml" xmlns:o="urn:schemas-microsoft-com:office:office" xmlns:r="http://schemas.openxmlformats.org/officeDocument/2006/relationships" xmlns:m="http://schemas.openxmlformats.org/officeDocument/2006/math" xmlns:v="urn:schemas-microsoft-com:vml" xmlns:wp14="http://schemas.microsoft.com/office/word/2010/wordprocessingDrawing" xmlns:wp="http://schemas.openxmlformats.org/drawingml/2006/wordprocessingDrawing" xmlns:w10="urn:schemas-microsoft-com:office:word" xmlns:w="http://schemas.openxmlformats.org/wordprocessingml/2006/main" xmlns:w14="http://schemas.microsoft.com/office/word/2010/wordml" xmlns:wpg="http://schemas.microsoft.com/office/word/2010/wordprocessingGroup" xmlns:wpi="http://schemas.microsoft.com/office/word/2010/wordprocessingInk" xmlns:wne="http://schemas.microsoft.com/office/word/2006/wordml" xmlns:wps="http://schemas.microsoft.com/office/word/2010/wordprocessingShape" mc:Ignorable="w14 wp14">
   <w:endnote w:type="separator" w:id="-1">
     <w:p>
       <w:pPr>
@@ -22787,7 +22738,7 @@
 </file>
 
 <file path=word/footer1.xml><?xml version="1.0" encoding="utf-8"?>
-<w:ftr xmlns:wpc="http://schemas.microsoft.com/office/word/2010/wordprocessingCanvas" xmlns:mc="http://schemas.openxmlformats.org/markup-compatibility/2006" xmlns:o="urn:schemas-microsoft-com:office:office" xmlns:r="http://schemas.openxmlformats.org/officeDocument/2006/relationships" xmlns:m="http://schemas.openxmlformats.org/officeDocument/2006/math" xmlns:v="urn:schemas-microsoft-com:vml" xmlns:wp14="http://schemas.microsoft.com/office/word/2010/wordprocessingDrawing" xmlns:wp="http://schemas.openxmlformats.org/drawingml/2006/wordprocessingDrawing" xmlns:w10="urn:schemas-microsoft-com:office:word" xmlns:w="http://schemas.openxmlformats.org/wordprocessingml/2006/main" xmlns:w14="http://schemas.microsoft.com/office/word/2010/wordml" xmlns:wpg="http://schemas.microsoft.com/office/word/2010/wordprocessingGroup" xmlns:wpi="http://schemas.microsoft.com/office/word/2010/wordprocessingInk" xmlns:wne="http://schemas.microsoft.com/office/word/2006/wordml" xmlns:wps="http://schemas.microsoft.com/office/word/2010/wordprocessingShape" mc:Ignorable="w14 wp14">
+<w:ftr xmlns:wpc="http://schemas.microsoft.com/office/word/2010/wordprocessingCanvas" xmlns:mo="http://schemas.microsoft.com/office/mac/office/2008/main" xmlns:mc="http://schemas.openxmlformats.org/markup-compatibility/2006" xmlns:mv="urn:schemas-microsoft-com:mac:vml" xmlns:o="urn:schemas-microsoft-com:office:office" xmlns:r="http://schemas.openxmlformats.org/officeDocument/2006/relationships" xmlns:m="http://schemas.openxmlformats.org/officeDocument/2006/math" xmlns:v="urn:schemas-microsoft-com:vml" xmlns:wp14="http://schemas.microsoft.com/office/word/2010/wordprocessingDrawing" xmlns:wp="http://schemas.openxmlformats.org/drawingml/2006/wordprocessingDrawing" xmlns:w10="urn:schemas-microsoft-com:office:word" xmlns:w="http://schemas.openxmlformats.org/wordprocessingml/2006/main" xmlns:w14="http://schemas.microsoft.com/office/word/2010/wordml" xmlns:wpg="http://schemas.microsoft.com/office/word/2010/wordprocessingGroup" xmlns:wpi="http://schemas.microsoft.com/office/word/2010/wordprocessingInk" xmlns:wne="http://schemas.microsoft.com/office/word/2006/wordml" xmlns:wps="http://schemas.microsoft.com/office/word/2010/wordprocessingShape" mc:Ignorable="w14 wp14">
   <w:p>
     <w:pPr>
       <w:pStyle w:val="Footer"/>
@@ -22825,7 +22776,7 @@
 </file>
 
 <file path=word/footer2.xml><?xml version="1.0" encoding="utf-8"?>
-<w:ftr xmlns:wpc="http://schemas.microsoft.com/office/word/2010/wordprocessingCanvas" xmlns:mc="http://schemas.openxmlformats.org/markup-compatibility/2006" xmlns:o="urn:schemas-microsoft-com:office:office" xmlns:r="http://schemas.openxmlformats.org/officeDocument/2006/relationships" xmlns:m="http://schemas.openxmlformats.org/officeDocument/2006/math" xmlns:v="urn:schemas-microsoft-com:vml" xmlns:wp14="http://schemas.microsoft.com/office/word/2010/wordprocessingDrawing" xmlns:wp="http://schemas.openxmlformats.org/drawingml/2006/wordprocessingDrawing" xmlns:w10="urn:schemas-microsoft-com:office:word" xmlns:w="http://schemas.openxmlformats.org/wordprocessingml/2006/main" xmlns:w14="http://schemas.microsoft.com/office/word/2010/wordml" xmlns:wpg="http://schemas.microsoft.com/office/word/2010/wordprocessingGroup" xmlns:wpi="http://schemas.microsoft.com/office/word/2010/wordprocessingInk" xmlns:wne="http://schemas.microsoft.com/office/word/2006/wordml" xmlns:wps="http://schemas.microsoft.com/office/word/2010/wordprocessingShape" mc:Ignorable="w14 wp14">
+<w:ftr xmlns:wpc="http://schemas.microsoft.com/office/word/2010/wordprocessingCanvas" xmlns:mo="http://schemas.microsoft.com/office/mac/office/2008/main" xmlns:mc="http://schemas.openxmlformats.org/markup-compatibility/2006" xmlns:mv="urn:schemas-microsoft-com:mac:vml" xmlns:o="urn:schemas-microsoft-com:office:office" xmlns:r="http://schemas.openxmlformats.org/officeDocument/2006/relationships" xmlns:m="http://schemas.openxmlformats.org/officeDocument/2006/math" xmlns:v="urn:schemas-microsoft-com:vml" xmlns:wp14="http://schemas.microsoft.com/office/word/2010/wordprocessingDrawing" xmlns:wp="http://schemas.openxmlformats.org/drawingml/2006/wordprocessingDrawing" xmlns:w10="urn:schemas-microsoft-com:office:word" xmlns:w="http://schemas.openxmlformats.org/wordprocessingml/2006/main" xmlns:w14="http://schemas.microsoft.com/office/word/2010/wordml" xmlns:wpg="http://schemas.microsoft.com/office/word/2010/wordprocessingGroup" xmlns:wpi="http://schemas.microsoft.com/office/word/2010/wordprocessingInk" xmlns:wne="http://schemas.microsoft.com/office/word/2006/wordml" xmlns:wps="http://schemas.microsoft.com/office/word/2010/wordprocessingShape" mc:Ignorable="w14 wp14">
   <w:p>
     <w:pPr>
       <w:pStyle w:val="Footer"/>
@@ -22876,7 +22827,7 @@
 </file>
 
 <file path=word/footnotes.xml><?xml version="1.0" encoding="utf-8"?>
-<w:footnotes xmlns:wpc="http://schemas.microsoft.com/office/word/2010/wordprocessingCanvas" xmlns:mc="http://schemas.openxmlformats.org/markup-compatibility/2006" xmlns:o="urn:schemas-microsoft-com:office:office" xmlns:r="http://schemas.openxmlformats.org/officeDocument/2006/relationships" xmlns:m="http://schemas.openxmlformats.org/officeDocument/2006/math" xmlns:v="urn:schemas-microsoft-com:vml" xmlns:wp14="http://schemas.microsoft.com/office/word/2010/wordprocessingDrawing" xmlns:wp="http://schemas.openxmlformats.org/drawingml/2006/wordprocessingDrawing" xmlns:w10="urn:schemas-microsoft-com:office:word" xmlns:w="http://schemas.openxmlformats.org/wordprocessingml/2006/main" xmlns:w14="http://schemas.microsoft.com/office/word/2010/wordml" xmlns:wpg="http://schemas.microsoft.com/office/word/2010/wordprocessingGroup" xmlns:wpi="http://schemas.microsoft.com/office/word/2010/wordprocessingInk" xmlns:wne="http://schemas.microsoft.com/office/word/2006/wordml" xmlns:wps="http://schemas.microsoft.com/office/word/2010/wordprocessingShape" mc:Ignorable="w14 wp14">
+<w:footnotes xmlns:wpc="http://schemas.microsoft.com/office/word/2010/wordprocessingCanvas" xmlns:mo="http://schemas.microsoft.com/office/mac/office/2008/main" xmlns:mc="http://schemas.openxmlformats.org/markup-compatibility/2006" xmlns:mv="urn:schemas-microsoft-com:mac:vml" xmlns:o="urn:schemas-microsoft-com:office:office" xmlns:r="http://schemas.openxmlformats.org/officeDocument/2006/relationships" xmlns:m="http://schemas.openxmlformats.org/officeDocument/2006/math" xmlns:v="urn:schemas-microsoft-com:vml" xmlns:wp14="http://schemas.microsoft.com/office/word/2010/wordprocessingDrawing" xmlns:wp="http://schemas.openxmlformats.org/drawingml/2006/wordprocessingDrawing" xmlns:w10="urn:schemas-microsoft-com:office:word" xmlns:w="http://schemas.openxmlformats.org/wordprocessingml/2006/main" xmlns:w14="http://schemas.microsoft.com/office/word/2010/wordml" xmlns:wpg="http://schemas.microsoft.com/office/word/2010/wordprocessingGroup" xmlns:wpi="http://schemas.microsoft.com/office/word/2010/wordprocessingInk" xmlns:wne="http://schemas.microsoft.com/office/word/2006/wordml" xmlns:wps="http://schemas.microsoft.com/office/word/2010/wordprocessingShape" mc:Ignorable="w14 wp14">
   <w:footnote w:type="separator" w:id="-1">
     <w:p>
       <w:pPr>
@@ -22913,7 +22864,7 @@
     </w:rPrDefault>
     <w:pPrDefault/>
   </w:docDefaults>
-  <w:latentStyles w:defLockedState="0" w:defUIPriority="99" w:defSemiHidden="1" w:defUnhideWhenUsed="1" w:defQFormat="0" w:count="267">
+  <w:latentStyles w:defLockedState="0" w:defUIPriority="99" w:defSemiHidden="1" w:defUnhideWhenUsed="1" w:defQFormat="0" w:count="276">
     <w:lsdException w:name="Normal" w:semiHidden="0" w:uiPriority="0" w:unhideWhenUsed="0" w:qFormat="1"/>
     <w:lsdException w:name="heading 1" w:semiHidden="0" w:uiPriority="9" w:unhideWhenUsed="0" w:qFormat="1"/>
     <w:lsdException w:name="heading 2" w:uiPriority="9" w:qFormat="1"/>
@@ -23265,7 +23216,7 @@
 </file>
 
 <file path=word/stylesWithEffects.xml><?xml version="1.0" encoding="utf-8"?>
-<w:styles xmlns:wpc="http://schemas.microsoft.com/office/word/2010/wordprocessingCanvas" xmlns:mc="http://schemas.openxmlformats.org/markup-compatibility/2006" xmlns:o="urn:schemas-microsoft-com:office:office" xmlns:r="http://schemas.openxmlformats.org/officeDocument/2006/relationships" xmlns:m="http://schemas.openxmlformats.org/officeDocument/2006/math" xmlns:v="urn:schemas-microsoft-com:vml" xmlns:wp14="http://schemas.microsoft.com/office/word/2010/wordprocessingDrawing" xmlns:wp="http://schemas.openxmlformats.org/drawingml/2006/wordprocessingDrawing" xmlns:w10="urn:schemas-microsoft-com:office:word" xmlns:w="http://schemas.openxmlformats.org/wordprocessingml/2006/main" xmlns:w14="http://schemas.microsoft.com/office/word/2010/wordml" xmlns:wpg="http://schemas.microsoft.com/office/word/2010/wordprocessingGroup" xmlns:wpi="http://schemas.microsoft.com/office/word/2010/wordprocessingInk" xmlns:wne="http://schemas.microsoft.com/office/word/2006/wordml" xmlns:wps="http://schemas.microsoft.com/office/word/2010/wordprocessingShape" mc:Ignorable="w14 wp14">
+<w:styles xmlns:wpc="http://schemas.microsoft.com/office/word/2010/wordprocessingCanvas" xmlns:mo="http://schemas.microsoft.com/office/mac/office/2008/main" xmlns:mc="http://schemas.openxmlformats.org/markup-compatibility/2006" xmlns:mv="urn:schemas-microsoft-com:mac:vml" xmlns:o="urn:schemas-microsoft-com:office:office" xmlns:r="http://schemas.openxmlformats.org/officeDocument/2006/relationships" xmlns:m="http://schemas.openxmlformats.org/officeDocument/2006/math" xmlns:v="urn:schemas-microsoft-com:vml" xmlns:wp14="http://schemas.microsoft.com/office/word/2010/wordprocessingDrawing" xmlns:wp="http://schemas.openxmlformats.org/drawingml/2006/wordprocessingDrawing" xmlns:w10="urn:schemas-microsoft-com:office:word" xmlns:w="http://schemas.openxmlformats.org/wordprocessingml/2006/main" xmlns:w14="http://schemas.microsoft.com/office/word/2010/wordml" xmlns:wpg="http://schemas.microsoft.com/office/word/2010/wordprocessingGroup" xmlns:wpi="http://schemas.microsoft.com/office/word/2010/wordprocessingInk" xmlns:wne="http://schemas.microsoft.com/office/word/2006/wordml" xmlns:wps="http://schemas.microsoft.com/office/word/2010/wordprocessingShape" mc:Ignorable="w14 wp14">
   <w:docDefaults>
     <w:rPrDefault>
       <w:rPr>
@@ -23277,7 +23228,7 @@
     </w:rPrDefault>
     <w:pPrDefault/>
   </w:docDefaults>
-  <w:latentStyles w:defLockedState="0" w:defUIPriority="99" w:defSemiHidden="1" w:defUnhideWhenUsed="1" w:defQFormat="0" w:count="267">
+  <w:latentStyles w:defLockedState="0" w:defUIPriority="99" w:defSemiHidden="1" w:defUnhideWhenUsed="1" w:defQFormat="0" w:count="276">
     <w:lsdException w:name="Normal" w:semiHidden="0" w:uiPriority="0" w:unhideWhenUsed="0" w:qFormat="1"/>
     <w:lsdException w:name="heading 1" w:semiHidden="0" w:uiPriority="9" w:unhideWhenUsed="0" w:qFormat="1"/>
     <w:lsdException w:name="heading 2" w:uiPriority="9" w:qFormat="1"/>

</xml_diff>